<commit_message>
docs: Model Evaluation and Validation
</commit_message>
<xml_diff>
--- a/Submission 2/Machine Learning Engineer Nanodegree.docx
+++ b/Submission 2/Machine Learning Engineer Nanodegree.docx
@@ -1619,15 +1619,7 @@
         <w:t xml:space="preserve">father son relation </w:t>
       </w:r>
       <w:r>
-        <w:t xml:space="preserve">knowledge learnt </w:t>
-      </w:r>
-      <w:proofErr w:type="gramStart"/>
-      <w:r>
-        <w:t>using</w:t>
-      </w:r>
-      <w:proofErr w:type="gramEnd"/>
-      <w:r>
-        <w:t xml:space="preserve"> NLP. This result can only be objectively compared with the real facts.</w:t>
+        <w:t>knowledge learnt using NLP. This result can only be objectively compared with the real facts.</w:t>
       </w:r>
     </w:p>
     <w:p>
@@ -1638,7 +1630,13 @@
         <w:t xml:space="preserve">The real facts about the data set already </w:t>
       </w:r>
       <w:r>
-        <w:t>exists, to benchmark the model I have compiled 144 unique</w:t>
+        <w:t>ex</w:t>
+      </w:r>
+      <w:r>
+        <w:t xml:space="preserve">ists and </w:t>
+      </w:r>
+      <w:r>
+        <w:t>to benchmark the model I have compiled 144 unique</w:t>
       </w:r>
       <w:r>
         <w:t xml:space="preserve"> relationship facts</w:t>
@@ -1762,19 +1760,7 @@
         <w:t xml:space="preserve"> given </w:t>
       </w:r>
       <w:r>
-        <w:t>S</w:t>
-      </w:r>
-      <w:r>
-        <w:t xml:space="preserve">on, based on an example </w:t>
-      </w:r>
-      <w:r>
-        <w:t>Mother-S</w:t>
-      </w:r>
-      <w:r>
-        <w:t>on</w:t>
-      </w:r>
-      <w:r>
-        <w:t xml:space="preserve"> relationship</w:t>
+        <w:t>Son, based on an example Mother-Son relationship</w:t>
       </w:r>
     </w:p>
     <w:p>
@@ -1822,19 +1808,10 @@
         <w:t xml:space="preserve">an </w:t>
       </w:r>
       <w:r>
-        <w:t xml:space="preserve">example </w:t>
-      </w:r>
-      <w:r>
-        <w:t>Wife</w:t>
-      </w:r>
-      <w:r>
-        <w:t>-</w:t>
-      </w:r>
-      <w:r>
-        <w:t xml:space="preserve"> </w:t>
-      </w:r>
-      <w:r>
-        <w:t xml:space="preserve">Husband </w:t>
+        <w:t>example Wife-</w:t>
+      </w:r>
+      <w:r>
+        <w:t xml:space="preserve"> Husband </w:t>
       </w:r>
       <w:r>
         <w:t>relationship</w:t>
@@ -1858,13 +1835,7 @@
         <w:t xml:space="preserve">, based on </w:t>
       </w:r>
       <w:r>
-        <w:t xml:space="preserve">a </w:t>
-      </w:r>
-      <w:r>
-        <w:t>Sibling</w:t>
-      </w:r>
-      <w:r>
-        <w:t xml:space="preserve"> example.</w:t>
+        <w:t>a Sibling example.</w:t>
       </w:r>
     </w:p>
     <w:p>
@@ -6433,10 +6404,7 @@
         </w:rPr>
       </w:pPr>
     </w:p>
-    <w:p>
-      <w:bookmarkStart w:id="0" w:name="_GoBack"/>
-      <w:bookmarkEnd w:id="0"/>
-    </w:p>
+    <w:p/>
     <w:p>
       <w:r>
         <w:rPr>
@@ -7199,83 +7167,19 @@
       </w:r>
     </w:p>
     <w:p>
-      <w:r>
-        <w:rPr>
-          <w:b/>
-          <w:i/>
-        </w:rPr>
-        <w:t>Model Evaluation and Validation</w:t>
-      </w:r>
-      <w:r>
+      <w:pPr>
         <w:rPr>
           <w:b/>
           <w:i/>
           <w:color w:val="FF0000"/>
         </w:rPr>
-        <w:t xml:space="preserve"> </w:t>
-      </w:r>
-    </w:p>
-    <w:p>
-      <w:r>
-        <w:t>In this section, the final model and any supporting qualities should be evaluated in detail. It should be clear how the final model was derived and why this model was chosen. In addition, some type of analysis should be used to validate the robustness of this model and its solution, such as manipulating the input data or environment to see how the model’s solution is affected (this is called sensitivity analysis). Questions to ask yourself when writing this section:</w:t>
-      </w:r>
-    </w:p>
-    <w:p>
-      <w:r>
-        <w:t>- _Is the final model reasonable and aligning with solution expectations? Are the final parameters of the model appropriate</w:t>
-      </w:r>
-      <w:proofErr w:type="gramStart"/>
-      <w:r>
-        <w:t>?_</w:t>
-      </w:r>
-      <w:proofErr w:type="gramEnd"/>
-    </w:p>
-    <w:p>
-      <w:r>
-        <w:t>- _Has the final model been tested with various inputs to evaluate whether the model generalizes well to unseen data</w:t>
-      </w:r>
-      <w:proofErr w:type="gramStart"/>
-      <w:r>
-        <w:t>?_</w:t>
-      </w:r>
-      <w:proofErr w:type="gramEnd"/>
-    </w:p>
-    <w:p>
-      <w:r>
-        <w:t>- _Is the model robust enough for the problem? Do small perturbations (changes) in training data or the input space greatly affect the results</w:t>
-      </w:r>
-      <w:proofErr w:type="gramStart"/>
-      <w:r>
-        <w:t>?_</w:t>
-      </w:r>
-      <w:proofErr w:type="gramEnd"/>
-    </w:p>
-    <w:p>
-      <w:r>
-        <w:lastRenderedPageBreak/>
-        <w:t>- _Can results found from the model be trusted</w:t>
-      </w:r>
-      <w:proofErr w:type="gramStart"/>
-      <w:r>
-        <w:t>?_</w:t>
-      </w:r>
-      <w:proofErr w:type="gramEnd"/>
-    </w:p>
-    <w:p/>
-    <w:p>
+      </w:pPr>
       <w:r>
         <w:rPr>
           <w:b/>
           <w:i/>
         </w:rPr>
-        <w:t>Justification</w:t>
-      </w:r>
-      <w:r>
-        <w:rPr>
-          <w:b/>
-          <w:i/>
-        </w:rPr>
-        <w:t xml:space="preserve"> </w:t>
+        <w:t>Model Evaluation and Validation</w:t>
       </w:r>
       <w:r>
         <w:rPr>
@@ -7283,7 +7187,414 @@
           <w:i/>
           <w:color w:val="FF0000"/>
         </w:rPr>
-        <w:t xml:space="preserve">- </w:t>
+        <w:t xml:space="preserve"> </w:t>
+      </w:r>
+    </w:p>
+    <w:p>
+      <w:r>
+        <w:tab/>
+      </w:r>
+      <w:r>
+        <w:t>During development, a validation set was used to evaluate the model.</w:t>
+      </w:r>
+      <w:r>
+        <w:t xml:space="preserve"> The final architecture and hyperparameters were chosen because they performed the best among the tried combinations. For a complete description of the final model and the tra</w:t>
+      </w:r>
+      <w:r>
+        <w:t xml:space="preserve">ining process, refer to </w:t>
+      </w:r>
+      <w:r>
+        <w:rPr>
+          <w:b/>
+          <w:i/>
+        </w:rPr>
+        <w:t>Implementation</w:t>
+      </w:r>
+      <w:r>
+        <w:t xml:space="preserve"> along with the following list:</w:t>
+      </w:r>
+    </w:p>
+    <w:p>
+      <w:pPr>
+        <w:pStyle w:val="ListParagraph"/>
+        <w:numPr>
+          <w:ilvl w:val="0"/>
+          <w:numId w:val="7"/>
+        </w:numPr>
+        <w:shd w:val="clear" w:color="auto" w:fill="FFFFFF"/>
+        <w:tabs>
+          <w:tab w:val="left" w:pos="916"/>
+          <w:tab w:val="left" w:pos="1832"/>
+          <w:tab w:val="left" w:pos="2748"/>
+          <w:tab w:val="left" w:pos="3664"/>
+          <w:tab w:val="left" w:pos="4580"/>
+          <w:tab w:val="left" w:pos="5496"/>
+          <w:tab w:val="left" w:pos="6412"/>
+          <w:tab w:val="left" w:pos="7328"/>
+          <w:tab w:val="left" w:pos="8244"/>
+          <w:tab w:val="left" w:pos="9160"/>
+          <w:tab w:val="left" w:pos="10076"/>
+          <w:tab w:val="left" w:pos="10992"/>
+          <w:tab w:val="left" w:pos="11908"/>
+          <w:tab w:val="left" w:pos="12824"/>
+          <w:tab w:val="left" w:pos="13740"/>
+          <w:tab w:val="left" w:pos="14656"/>
+        </w:tabs>
+        <w:wordWrap w:val="0"/>
+        <w:spacing w:after="0" w:line="240" w:lineRule="auto"/>
+        <w:textAlignment w:val="baseline"/>
+      </w:pPr>
+      <w:r>
+        <w:t>Corpus is 1704913 characters long</w:t>
+      </w:r>
+      <w:r>
+        <w:t>.</w:t>
+      </w:r>
+    </w:p>
+    <w:p>
+      <w:pPr>
+        <w:pStyle w:val="ListParagraph"/>
+        <w:numPr>
+          <w:ilvl w:val="0"/>
+          <w:numId w:val="7"/>
+        </w:numPr>
+      </w:pPr>
+      <w:r>
+        <w:t>Size or number of dimentions of word2vec was 500.</w:t>
+      </w:r>
+    </w:p>
+    <w:p>
+      <w:pPr>
+        <w:pStyle w:val="ListParagraph"/>
+        <w:numPr>
+          <w:ilvl w:val="0"/>
+          <w:numId w:val="7"/>
+        </w:numPr>
+      </w:pPr>
+      <w:r>
+        <w:t>Minimum word count for ward2vec was chosen as 7.</w:t>
+      </w:r>
+    </w:p>
+    <w:p>
+      <w:pPr>
+        <w:pStyle w:val="ListParagraph"/>
+        <w:numPr>
+          <w:ilvl w:val="0"/>
+          <w:numId w:val="7"/>
+        </w:numPr>
+      </w:pPr>
+      <w:r>
+        <w:t>Window size for analyzing each word in word2vec was chose as 25, based on the length of normal sentences in Mahabharata.</w:t>
+      </w:r>
+    </w:p>
+    <w:p>
+      <w:pPr>
+        <w:pStyle w:val="ListParagraph"/>
+        <w:numPr>
+          <w:ilvl w:val="0"/>
+          <w:numId w:val="7"/>
+        </w:numPr>
+        <w:shd w:val="clear" w:color="auto" w:fill="FFFFFF"/>
+        <w:tabs>
+          <w:tab w:val="left" w:pos="916"/>
+          <w:tab w:val="left" w:pos="1832"/>
+          <w:tab w:val="left" w:pos="2748"/>
+          <w:tab w:val="left" w:pos="3664"/>
+          <w:tab w:val="left" w:pos="4580"/>
+          <w:tab w:val="left" w:pos="5496"/>
+          <w:tab w:val="left" w:pos="6412"/>
+          <w:tab w:val="left" w:pos="7328"/>
+          <w:tab w:val="left" w:pos="8244"/>
+          <w:tab w:val="left" w:pos="9160"/>
+          <w:tab w:val="left" w:pos="10076"/>
+          <w:tab w:val="left" w:pos="10992"/>
+          <w:tab w:val="left" w:pos="11908"/>
+          <w:tab w:val="left" w:pos="12824"/>
+          <w:tab w:val="left" w:pos="13740"/>
+          <w:tab w:val="left" w:pos="14656"/>
+        </w:tabs>
+        <w:wordWrap w:val="0"/>
+        <w:spacing w:after="0" w:line="240" w:lineRule="auto"/>
+        <w:textAlignment w:val="baseline"/>
+      </w:pPr>
+      <w:r>
+        <w:t>Word2Vec vocabulary length</w:t>
+      </w:r>
+      <w:r>
+        <w:t xml:space="preserve"> was</w:t>
+      </w:r>
+      <w:r>
+        <w:t xml:space="preserve"> 3271</w:t>
+      </w:r>
+      <w:r>
+        <w:t>.</w:t>
+      </w:r>
+    </w:p>
+    <w:p>
+      <w:pPr>
+        <w:pStyle w:val="ListParagraph"/>
+        <w:numPr>
+          <w:ilvl w:val="0"/>
+          <w:numId w:val="7"/>
+        </w:numPr>
+      </w:pPr>
+      <w:r>
+        <w:t xml:space="preserve">Word2vec was trained on </w:t>
+      </w:r>
+      <w:r>
+        <w:t>training on 1467215 raw words (1013320 effective words)</w:t>
+      </w:r>
+      <w:r>
+        <w:t>.</w:t>
+      </w:r>
+    </w:p>
+    <w:p>
+      <w:pPr>
+        <w:pStyle w:val="ListParagraph"/>
+        <w:numPr>
+          <w:ilvl w:val="0"/>
+          <w:numId w:val="7"/>
+        </w:numPr>
+      </w:pPr>
+      <w:r>
+        <w:t>500 dimentions was reduced to 3 dimentions using t-SNE.</w:t>
+      </w:r>
+    </w:p>
+    <w:p>
+      <w:pPr>
+        <w:pStyle w:val="ListParagraph"/>
+        <w:numPr>
+          <w:ilvl w:val="0"/>
+          <w:numId w:val="7"/>
+        </w:numPr>
+      </w:pPr>
+      <w:r>
+        <w:t xml:space="preserve">Based on experementation </w:t>
+      </w:r>
+      <w:r>
+        <w:t>perplexity</w:t>
+      </w:r>
+      <w:r>
+        <w:t xml:space="preserve"> was chosen as 15.</w:t>
+      </w:r>
+    </w:p>
+    <w:p>
+      <w:pPr>
+        <w:pStyle w:val="ListParagraph"/>
+        <w:numPr>
+          <w:ilvl w:val="0"/>
+          <w:numId w:val="7"/>
+        </w:numPr>
+      </w:pPr>
+      <w:proofErr w:type="gramStart"/>
+      <w:r>
+        <w:lastRenderedPageBreak/>
+        <w:t>t-SNE</w:t>
+      </w:r>
+      <w:proofErr w:type="gramEnd"/>
+      <w:r>
+        <w:t xml:space="preserve"> was trained for 20000 iterations to get an effective model.</w:t>
+      </w:r>
+    </w:p>
+    <w:p>
+      <w:pPr>
+        <w:ind w:firstLine="720"/>
+      </w:pPr>
+      <w:r>
+        <w:t xml:space="preserve">To evaluate the model, </w:t>
+      </w:r>
+      <w:r>
+        <w:t>I have compiled 144 unique</w:t>
+      </w:r>
+      <w:r>
+        <w:t xml:space="preserve"> relationship facts</w:t>
+      </w:r>
+      <w:r>
+        <w:t>, such as father-son, mother-son, siblings and spouse</w:t>
+      </w:r>
+      <w:r>
+        <w:t>.</w:t>
+      </w:r>
+      <w:r>
+        <w:t xml:space="preserve"> These 144 unique relationships are used in different combinations to generate 1551 relations. For example,</w:t>
+      </w:r>
+    </w:p>
+    <w:p>
+      <w:pPr>
+        <w:pStyle w:val="ListParagraph"/>
+        <w:numPr>
+          <w:ilvl w:val="0"/>
+          <w:numId w:val="8"/>
+        </w:numPr>
+      </w:pPr>
+      <w:r>
+        <w:t>Finding S</w:t>
+      </w:r>
+      <w:r>
+        <w:t>on given</w:t>
+      </w:r>
+      <w:r>
+        <w:t xml:space="preserve"> F</w:t>
+      </w:r>
+      <w:r>
+        <w:t>ather</w:t>
+      </w:r>
+      <w:r>
+        <w:t>, based on an example Son-Father relationship</w:t>
+      </w:r>
+    </w:p>
+    <w:p>
+      <w:pPr>
+        <w:pStyle w:val="ListParagraph"/>
+        <w:numPr>
+          <w:ilvl w:val="0"/>
+          <w:numId w:val="8"/>
+        </w:numPr>
+      </w:pPr>
+      <w:r>
+        <w:t xml:space="preserve">Finding </w:t>
+      </w:r>
+      <w:r>
+        <w:t>Father</w:t>
+      </w:r>
+      <w:r>
+        <w:t xml:space="preserve"> given </w:t>
+      </w:r>
+      <w:r>
+        <w:t>Son, based on an example Father-Son relationship</w:t>
+      </w:r>
+    </w:p>
+    <w:p>
+      <w:pPr>
+        <w:pStyle w:val="ListParagraph"/>
+        <w:numPr>
+          <w:ilvl w:val="0"/>
+          <w:numId w:val="8"/>
+        </w:numPr>
+      </w:pPr>
+      <w:r>
+        <w:t>Finding Son given M</w:t>
+      </w:r>
+      <w:r>
+        <w:t>other</w:t>
+      </w:r>
+      <w:r>
+        <w:t>, based on an example Son-Mother relationship</w:t>
+      </w:r>
+    </w:p>
+    <w:p>
+      <w:pPr>
+        <w:pStyle w:val="ListParagraph"/>
+        <w:numPr>
+          <w:ilvl w:val="0"/>
+          <w:numId w:val="8"/>
+        </w:numPr>
+      </w:pPr>
+      <w:r>
+        <w:t xml:space="preserve">Finding </w:t>
+      </w:r>
+      <w:r>
+        <w:t>Mother</w:t>
+      </w:r>
+      <w:r>
+        <w:t xml:space="preserve"> given </w:t>
+      </w:r>
+      <w:r>
+        <w:t>Son, based on an example Mother-Son relationship</w:t>
+      </w:r>
+    </w:p>
+    <w:p>
+      <w:pPr>
+        <w:pStyle w:val="ListParagraph"/>
+        <w:numPr>
+          <w:ilvl w:val="0"/>
+          <w:numId w:val="8"/>
+        </w:numPr>
+      </w:pPr>
+      <w:r>
+        <w:t>Finding Husband given Wife</w:t>
+      </w:r>
+      <w:r>
+        <w:t>, based on an example Husband-Wife relationship</w:t>
+      </w:r>
+    </w:p>
+    <w:p>
+      <w:pPr>
+        <w:pStyle w:val="ListParagraph"/>
+        <w:numPr>
+          <w:ilvl w:val="0"/>
+          <w:numId w:val="8"/>
+        </w:numPr>
+      </w:pPr>
+      <w:r>
+        <w:t xml:space="preserve">Finding </w:t>
+      </w:r>
+      <w:r>
+        <w:t xml:space="preserve">Wife </w:t>
+      </w:r>
+      <w:r>
+        <w:t>given Husband</w:t>
+      </w:r>
+      <w:r>
+        <w:t>, based on an example Wife-</w:t>
+      </w:r>
+      <w:r>
+        <w:t xml:space="preserve"> Husband </w:t>
+      </w:r>
+      <w:r>
+        <w:t>relationship</w:t>
+      </w:r>
+    </w:p>
+    <w:p>
+      <w:pPr>
+        <w:pStyle w:val="ListParagraph"/>
+        <w:numPr>
+          <w:ilvl w:val="0"/>
+          <w:numId w:val="8"/>
+        </w:numPr>
+      </w:pPr>
+      <w:r>
+        <w:t>Finding</w:t>
+      </w:r>
+      <w:r>
+        <w:t xml:space="preserve"> Sibling, based on a Sibling example.</w:t>
+      </w:r>
+    </w:p>
+    <w:p>
+      <w:pPr>
+        <w:ind w:firstLine="720"/>
+      </w:pPr>
+      <w:r>
+        <w:t xml:space="preserve">The output results are comared with the correct relationships to calculate the accuaracy of the model and it came out to be 13.15% which may seem low, but based on the complexity of Mahabharata and the literal translations of the conversation between </w:t>
+      </w:r>
+      <w:r>
+        <w:t xml:space="preserve">characters </w:t>
+      </w:r>
+      <w:r>
+        <w:t>from Sanskrit to English</w:t>
+      </w:r>
+      <w:r>
+        <w:t xml:space="preserve"> makes it hard for t-SNE to find relationships.</w:t>
+      </w:r>
+    </w:p>
+    <w:p>
+      <w:bookmarkStart w:id="0" w:name="_GoBack"/>
+      <w:bookmarkEnd w:id="0"/>
+    </w:p>
+    <w:p>
+      <w:r>
+        <w:rPr>
+          <w:b/>
+          <w:i/>
+        </w:rPr>
+        <w:t>Justification</w:t>
+      </w:r>
+      <w:r>
+        <w:rPr>
+          <w:b/>
+          <w:i/>
+        </w:rPr>
+        <w:t xml:space="preserve"> </w:t>
       </w:r>
       <w:r>
         <w:rPr>
@@ -7291,83 +7602,7 @@
           <w:i/>
           <w:color w:val="FF0000"/>
         </w:rPr>
-        <w:t>YET TO BE DONE</w:t>
-      </w:r>
-    </w:p>
-    <w:p>
-      <w:r>
-        <w:t>In this section, your model’s final solution and its results should be compared to the benchmark you established earlier in the project using some type of statistical analysis. You should also justify whether these results and the solution are significant enough to have solved the problem posed in the project. Questions to ask yourself when writing this section:</w:t>
-      </w:r>
-    </w:p>
-    <w:p>
-      <w:r>
-        <w:t>- _Are the final results found stronger than the benchmark result reported earlier</w:t>
-      </w:r>
-      <w:proofErr w:type="gramStart"/>
-      <w:r>
-        <w:t>?_</w:t>
-      </w:r>
-      <w:proofErr w:type="gramEnd"/>
-    </w:p>
-    <w:p>
-      <w:r>
-        <w:t>- _Have you thoroughly analyzed and discussed the final solution</w:t>
-      </w:r>
-      <w:proofErr w:type="gramStart"/>
-      <w:r>
-        <w:t>?_</w:t>
-      </w:r>
-      <w:proofErr w:type="gramEnd"/>
-    </w:p>
-    <w:p>
-      <w:r>
-        <w:t>- _Is the final solution significant enough to have solved the problem</w:t>
-      </w:r>
-      <w:proofErr w:type="gramStart"/>
-      <w:r>
-        <w:t>?_</w:t>
-      </w:r>
-      <w:proofErr w:type="gramEnd"/>
-    </w:p>
-    <w:p/>
-    <w:p/>
-    <w:p>
-      <w:pPr>
-        <w:jc w:val="center"/>
-      </w:pPr>
-      <w:r>
-        <w:rPr>
-          <w:b/>
-          <w:sz w:val="28"/>
-        </w:rPr>
-        <w:t>Conclusion</w:t>
-      </w:r>
-    </w:p>
-    <w:p>
-      <w:proofErr w:type="gramStart"/>
-      <w:r>
-        <w:t>_(</w:t>
-      </w:r>
-      <w:proofErr w:type="gramEnd"/>
-      <w:r>
-        <w:t>approx. 1-2 pages)_</w:t>
-      </w:r>
-    </w:p>
-    <w:p/>
-    <w:p>
-      <w:r>
-        <w:rPr>
-          <w:b/>
-          <w:i/>
-        </w:rPr>
-        <w:t>Free-Form Visualization</w:t>
-      </w:r>
-      <w:r>
-        <w:rPr>
-          <w:b/>
-          <w:i/>
-        </w:rPr>
-        <w:t xml:space="preserve"> </w:t>
+        <w:t xml:space="preserve">- </w:t>
       </w:r>
       <w:r>
         <w:rPr>
@@ -7375,7 +7610,83 @@
           <w:i/>
           <w:color w:val="FF0000"/>
         </w:rPr>
-        <w:t xml:space="preserve">- </w:t>
+        <w:t>YET TO BE DONE</w:t>
+      </w:r>
+    </w:p>
+    <w:p>
+      <w:r>
+        <w:t>In this section, your model’s final solution and its results should be compared to the benchmark you established earlier in the project using some type of statistical analysis. You should also justify whether these results and the solution are significant enough to have solved the problem posed in the project. Questions to ask yourself when writing this section:</w:t>
+      </w:r>
+    </w:p>
+    <w:p>
+      <w:r>
+        <w:t>- _Are the final results found stronger than the benchmark result reported earlier</w:t>
+      </w:r>
+      <w:proofErr w:type="gramStart"/>
+      <w:r>
+        <w:t>?_</w:t>
+      </w:r>
+      <w:proofErr w:type="gramEnd"/>
+    </w:p>
+    <w:p>
+      <w:r>
+        <w:t>- _Have you thoroughly analyzed and discussed the final solution</w:t>
+      </w:r>
+      <w:proofErr w:type="gramStart"/>
+      <w:r>
+        <w:t>?_</w:t>
+      </w:r>
+      <w:proofErr w:type="gramEnd"/>
+    </w:p>
+    <w:p>
+      <w:r>
+        <w:t>- _Is the final solution significant enough to have solved the problem</w:t>
+      </w:r>
+      <w:proofErr w:type="gramStart"/>
+      <w:r>
+        <w:t>?_</w:t>
+      </w:r>
+      <w:proofErr w:type="gramEnd"/>
+    </w:p>
+    <w:p/>
+    <w:p/>
+    <w:p>
+      <w:pPr>
+        <w:jc w:val="center"/>
+      </w:pPr>
+      <w:r>
+        <w:rPr>
+          <w:b/>
+          <w:sz w:val="28"/>
+        </w:rPr>
+        <w:t>Conclusion</w:t>
+      </w:r>
+    </w:p>
+    <w:p>
+      <w:proofErr w:type="gramStart"/>
+      <w:r>
+        <w:t>_(</w:t>
+      </w:r>
+      <w:proofErr w:type="gramEnd"/>
+      <w:r>
+        <w:t>approx. 1-2 pages)_</w:t>
+      </w:r>
+    </w:p>
+    <w:p/>
+    <w:p>
+      <w:r>
+        <w:rPr>
+          <w:b/>
+          <w:i/>
+        </w:rPr>
+        <w:t>Free-Form Visualization</w:t>
+      </w:r>
+      <w:r>
+        <w:rPr>
+          <w:b/>
+          <w:i/>
+        </w:rPr>
+        <w:t xml:space="preserve"> </w:t>
       </w:r>
       <w:r>
         <w:rPr>
@@ -7383,59 +7694,7 @@
           <w:i/>
           <w:color w:val="FF0000"/>
         </w:rPr>
-        <w:t>YET TO BE DONE</w:t>
-      </w:r>
-    </w:p>
-    <w:p>
-      <w:r>
-        <w:t>In this section, you will need to provide some form of visualization that emphasizes an important quality about the project. It is much more free-form, but should reasonably support a significant result or characteristic about the problem that you want to discuss. Questions to ask yourself when writing this section:</w:t>
-      </w:r>
-    </w:p>
-    <w:p>
-      <w:r>
-        <w:t>- _Have you visualized a relevant or important quality about the problem, dataset, input data, or results</w:t>
-      </w:r>
-      <w:proofErr w:type="gramStart"/>
-      <w:r>
-        <w:t>?_</w:t>
-      </w:r>
-      <w:proofErr w:type="gramEnd"/>
-    </w:p>
-    <w:p>
-      <w:r>
-        <w:t>- _Is the visualization thoroughly analyzed and discussed</w:t>
-      </w:r>
-      <w:proofErr w:type="gramStart"/>
-      <w:r>
-        <w:t>?_</w:t>
-      </w:r>
-      <w:proofErr w:type="gramEnd"/>
-    </w:p>
-    <w:p>
-      <w:r>
-        <w:t>- _If a plot is provided, are the axes, title, and datum clearly defined</w:t>
-      </w:r>
-      <w:proofErr w:type="gramStart"/>
-      <w:r>
-        <w:t>?_</w:t>
-      </w:r>
-      <w:proofErr w:type="gramEnd"/>
-    </w:p>
-    <w:p/>
-    <w:p>
-      <w:r>
-        <w:rPr>
-          <w:b/>
-          <w:i/>
-        </w:rPr>
-        <w:t>Reflection</w:t>
-      </w:r>
-      <w:r>
-        <w:rPr>
-          <w:b/>
-          <w:i/>
-        </w:rPr>
-        <w:t xml:space="preserve"> </w:t>
+        <w:t xml:space="preserve">- </w:t>
       </w:r>
       <w:r>
         <w:rPr>
@@ -7443,7 +7702,60 @@
           <w:i/>
           <w:color w:val="FF0000"/>
         </w:rPr>
-        <w:t xml:space="preserve">- </w:t>
+        <w:t>YET TO BE DONE</w:t>
+      </w:r>
+    </w:p>
+    <w:p>
+      <w:r>
+        <w:t>In this section, you will need to provide some form of visualization that emphasizes an important quality about the project. It is much more free-form, but should reasonably support a significant result or characteristic about the problem that you want to discuss. Questions to ask yourself when writing this section:</w:t>
+      </w:r>
+    </w:p>
+    <w:p>
+      <w:r>
+        <w:lastRenderedPageBreak/>
+        <w:t>- _Have you visualized a relevant or important quality about the problem, dataset, input data, or results</w:t>
+      </w:r>
+      <w:proofErr w:type="gramStart"/>
+      <w:r>
+        <w:t>?_</w:t>
+      </w:r>
+      <w:proofErr w:type="gramEnd"/>
+    </w:p>
+    <w:p>
+      <w:r>
+        <w:t>- _Is the visualization thoroughly analyzed and discussed</w:t>
+      </w:r>
+      <w:proofErr w:type="gramStart"/>
+      <w:r>
+        <w:t>?_</w:t>
+      </w:r>
+      <w:proofErr w:type="gramEnd"/>
+    </w:p>
+    <w:p>
+      <w:r>
+        <w:t>- _If a plot is provided, are the axes, title, and datum clearly defined</w:t>
+      </w:r>
+      <w:proofErr w:type="gramStart"/>
+      <w:r>
+        <w:t>?_</w:t>
+      </w:r>
+      <w:proofErr w:type="gramEnd"/>
+    </w:p>
+    <w:p/>
+    <w:p>
+      <w:r>
+        <w:rPr>
+          <w:b/>
+          <w:i/>
+        </w:rPr>
+        <w:t>Reflection</w:t>
+      </w:r>
+      <w:r>
+        <w:rPr>
+          <w:b/>
+          <w:i/>
+        </w:rPr>
+        <w:t xml:space="preserve"> </w:t>
       </w:r>
       <w:r>
         <w:rPr>
@@ -7451,70 +7763,7 @@
           <w:i/>
           <w:color w:val="FF0000"/>
         </w:rPr>
-        <w:t>YET TO BE DONE</w:t>
-      </w:r>
-    </w:p>
-    <w:p>
-      <w:r>
-        <w:t>In this section, you will summarize the entire end-to-end problem solution and discuss one or two particular aspects of the project you found interesting or difficult. You are expected to reflect on the project as a whole to show that you have a firm understanding of the entire process employed in your work. Questions to ask yourself when writing this section:</w:t>
-      </w:r>
-    </w:p>
-    <w:p>
-      <w:r>
-        <w:t>- _Have you thoroughly summarized the entire process you used for this project</w:t>
-      </w:r>
-      <w:proofErr w:type="gramStart"/>
-      <w:r>
-        <w:t>?_</w:t>
-      </w:r>
-      <w:proofErr w:type="gramEnd"/>
-    </w:p>
-    <w:p>
-      <w:r>
-        <w:t>- _Were there any interesting aspects of the project</w:t>
-      </w:r>
-      <w:proofErr w:type="gramStart"/>
-      <w:r>
-        <w:t>?_</w:t>
-      </w:r>
-      <w:proofErr w:type="gramEnd"/>
-    </w:p>
-    <w:p>
-      <w:r>
-        <w:lastRenderedPageBreak/>
-        <w:t>- _Were there any difficult aspects of the project</w:t>
-      </w:r>
-      <w:proofErr w:type="gramStart"/>
-      <w:r>
-        <w:t>?_</w:t>
-      </w:r>
-      <w:proofErr w:type="gramEnd"/>
-    </w:p>
-    <w:p>
-      <w:r>
-        <w:t>- _Does the final model and solution fit your expectations for the problem, and should it be used in a general setting to solve these types of problems</w:t>
-      </w:r>
-      <w:proofErr w:type="gramStart"/>
-      <w:r>
-        <w:t>?_</w:t>
-      </w:r>
-      <w:proofErr w:type="gramEnd"/>
-    </w:p>
-    <w:p/>
-    <w:p>
-      <w:r>
-        <w:rPr>
-          <w:b/>
-          <w:i/>
-        </w:rPr>
-        <w:t>Improvement</w:t>
-      </w:r>
-      <w:r>
-        <w:rPr>
-          <w:b/>
-          <w:i/>
-        </w:rPr>
-        <w:t xml:space="preserve"> </w:t>
+        <w:t xml:space="preserve">- </w:t>
       </w:r>
       <w:r>
         <w:rPr>
@@ -7522,7 +7771,69 @@
           <w:i/>
           <w:color w:val="FF0000"/>
         </w:rPr>
-        <w:t xml:space="preserve">- </w:t>
+        <w:t>YET TO BE DONE</w:t>
+      </w:r>
+    </w:p>
+    <w:p>
+      <w:r>
+        <w:t>In this section, you will summarize the entire end-to-end problem solution and discuss one or two particular aspects of the project you found interesting or difficult. You are expected to reflect on the project as a whole to show that you have a firm understanding of the entire process employed in your work. Questions to ask yourself when writing this section:</w:t>
+      </w:r>
+    </w:p>
+    <w:p>
+      <w:r>
+        <w:t>- _Have you thoroughly summarized the entire process you used for this project</w:t>
+      </w:r>
+      <w:proofErr w:type="gramStart"/>
+      <w:r>
+        <w:t>?_</w:t>
+      </w:r>
+      <w:proofErr w:type="gramEnd"/>
+    </w:p>
+    <w:p>
+      <w:r>
+        <w:t>- _Were there any interesting aspects of the project</w:t>
+      </w:r>
+      <w:proofErr w:type="gramStart"/>
+      <w:r>
+        <w:t>?_</w:t>
+      </w:r>
+      <w:proofErr w:type="gramEnd"/>
+    </w:p>
+    <w:p>
+      <w:r>
+        <w:t>- _Were there any difficult aspects of the project</w:t>
+      </w:r>
+      <w:proofErr w:type="gramStart"/>
+      <w:r>
+        <w:t>?_</w:t>
+      </w:r>
+      <w:proofErr w:type="gramEnd"/>
+    </w:p>
+    <w:p>
+      <w:r>
+        <w:t>- _Does the final model and solution fit your expectations for the problem, and should it be used in a general setting to solve these types of problems</w:t>
+      </w:r>
+      <w:proofErr w:type="gramStart"/>
+      <w:r>
+        <w:t>?_</w:t>
+      </w:r>
+      <w:proofErr w:type="gramEnd"/>
+    </w:p>
+    <w:p/>
+    <w:p>
+      <w:r>
+        <w:rPr>
+          <w:b/>
+          <w:i/>
+        </w:rPr>
+        <w:t>Improvement</w:t>
+      </w:r>
+      <w:r>
+        <w:rPr>
+          <w:b/>
+          <w:i/>
+        </w:rPr>
+        <w:t xml:space="preserve"> </w:t>
       </w:r>
       <w:r>
         <w:rPr>
@@ -7530,6 +7841,14 @@
           <w:i/>
           <w:color w:val="FF0000"/>
         </w:rPr>
+        <w:t xml:space="preserve">- </w:t>
+      </w:r>
+      <w:r>
+        <w:rPr>
+          <w:b/>
+          <w:i/>
+          <w:color w:val="FF0000"/>
+        </w:rPr>
         <w:t>YET TO BE DONE</w:t>
       </w:r>
     </w:p>
@@ -7591,6 +7910,7 @@
     <w:p/>
     <w:p>
       <w:r>
+        <w:lastRenderedPageBreak/>
         <w:t>- Does the project report you’ve written follow a well-organized structure similar to that of the project template?</w:t>
       </w:r>
     </w:p>
@@ -7637,6 +7957,95 @@
 <file path=word/numbering.xml><?xml version="1.0" encoding="utf-8"?>
 <w:numbering xmlns:wpc="http://schemas.microsoft.com/office/word/2010/wordprocessingCanvas" xmlns:mc="http://schemas.openxmlformats.org/markup-compatibility/2006" xmlns:o="urn:schemas-microsoft-com:office:office" xmlns:r="http://schemas.openxmlformats.org/officeDocument/2006/relationships" xmlns:m="http://schemas.openxmlformats.org/officeDocument/2006/math" xmlns:v="urn:schemas-microsoft-com:vml" xmlns:wp14="http://schemas.microsoft.com/office/word/2010/wordprocessingDrawing" xmlns:wp="http://schemas.openxmlformats.org/drawingml/2006/wordprocessingDrawing" xmlns:w10="urn:schemas-microsoft-com:office:word" xmlns:w="http://schemas.openxmlformats.org/wordprocessingml/2006/main" xmlns:w14="http://schemas.microsoft.com/office/word/2010/wordml" xmlns:w15="http://schemas.microsoft.com/office/word/2012/wordml" xmlns:wpg="http://schemas.microsoft.com/office/word/2010/wordprocessingGroup" xmlns:wpi="http://schemas.microsoft.com/office/word/2010/wordprocessingInk" xmlns:wne="http://schemas.microsoft.com/office/word/2006/wordml" xmlns:wps="http://schemas.microsoft.com/office/word/2010/wordprocessingShape" mc:Ignorable="w14 w15 wp14">
   <w:abstractNum w:abstractNumId="0" w15:restartNumberingAfterBreak="0">
+    <w:nsid w:val="0523458D"/>
+    <w:multiLevelType w:val="hybridMultilevel"/>
+    <w:tmpl w:val="09205806"/>
+    <w:lvl w:ilvl="0" w:tplc="04090001">
+      <w:start w:val="1"/>
+      <w:numFmt w:val="bullet"/>
+      <w:lvlText w:val=""/>
+      <w:lvlJc w:val="left"/>
+      <w:pPr>
+        <w:ind w:left="1080" w:hanging="360"/>
+      </w:pPr>
+      <w:rPr>
+        <w:rFonts w:ascii="Symbol" w:hAnsi="Symbol" w:hint="default"/>
+      </w:rPr>
+    </w:lvl>
+    <w:lvl w:ilvl="1" w:tplc="04090019" w:tentative="1">
+      <w:start w:val="1"/>
+      <w:numFmt w:val="lowerLetter"/>
+      <w:lvlText w:val="%2."/>
+      <w:lvlJc w:val="left"/>
+      <w:pPr>
+        <w:ind w:left="1800" w:hanging="360"/>
+      </w:pPr>
+    </w:lvl>
+    <w:lvl w:ilvl="2" w:tplc="0409001B" w:tentative="1">
+      <w:start w:val="1"/>
+      <w:numFmt w:val="lowerRoman"/>
+      <w:lvlText w:val="%3."/>
+      <w:lvlJc w:val="right"/>
+      <w:pPr>
+        <w:ind w:left="2520" w:hanging="180"/>
+      </w:pPr>
+    </w:lvl>
+    <w:lvl w:ilvl="3" w:tplc="0409000F" w:tentative="1">
+      <w:start w:val="1"/>
+      <w:numFmt w:val="decimal"/>
+      <w:lvlText w:val="%4."/>
+      <w:lvlJc w:val="left"/>
+      <w:pPr>
+        <w:ind w:left="3240" w:hanging="360"/>
+      </w:pPr>
+    </w:lvl>
+    <w:lvl w:ilvl="4" w:tplc="04090019" w:tentative="1">
+      <w:start w:val="1"/>
+      <w:numFmt w:val="lowerLetter"/>
+      <w:lvlText w:val="%5."/>
+      <w:lvlJc w:val="left"/>
+      <w:pPr>
+        <w:ind w:left="3960" w:hanging="360"/>
+      </w:pPr>
+    </w:lvl>
+    <w:lvl w:ilvl="5" w:tplc="0409001B" w:tentative="1">
+      <w:start w:val="1"/>
+      <w:numFmt w:val="lowerRoman"/>
+      <w:lvlText w:val="%6."/>
+      <w:lvlJc w:val="right"/>
+      <w:pPr>
+        <w:ind w:left="4680" w:hanging="180"/>
+      </w:pPr>
+    </w:lvl>
+    <w:lvl w:ilvl="6" w:tplc="0409000F" w:tentative="1">
+      <w:start w:val="1"/>
+      <w:numFmt w:val="decimal"/>
+      <w:lvlText w:val="%7."/>
+      <w:lvlJc w:val="left"/>
+      <w:pPr>
+        <w:ind w:left="5400" w:hanging="360"/>
+      </w:pPr>
+    </w:lvl>
+    <w:lvl w:ilvl="7" w:tplc="04090019" w:tentative="1">
+      <w:start w:val="1"/>
+      <w:numFmt w:val="lowerLetter"/>
+      <w:lvlText w:val="%8."/>
+      <w:lvlJc w:val="left"/>
+      <w:pPr>
+        <w:ind w:left="6120" w:hanging="360"/>
+      </w:pPr>
+    </w:lvl>
+    <w:lvl w:ilvl="8" w:tplc="0409001B" w:tentative="1">
+      <w:start w:val="1"/>
+      <w:numFmt w:val="lowerRoman"/>
+      <w:lvlText w:val="%9."/>
+      <w:lvlJc w:val="right"/>
+      <w:pPr>
+        <w:ind w:left="6840" w:hanging="180"/>
+      </w:pPr>
+    </w:lvl>
+  </w:abstractNum>
+  <w:abstractNum w:abstractNumId="1" w15:restartNumberingAfterBreak="0">
     <w:nsid w:val="0D721386"/>
     <w:multiLevelType w:val="hybridMultilevel"/>
     <w:tmpl w:val="0FE07D7E"/>
@@ -7725,7 +8134,7 @@
       </w:pPr>
     </w:lvl>
   </w:abstractNum>
-  <w:abstractNum w:abstractNumId="1" w15:restartNumberingAfterBreak="0">
+  <w:abstractNum w:abstractNumId="2" w15:restartNumberingAfterBreak="0">
     <w:nsid w:val="19602F0C"/>
     <w:multiLevelType w:val="hybridMultilevel"/>
     <w:tmpl w:val="7CFE91EA"/>
@@ -7814,10 +8223,123 @@
       </w:pPr>
     </w:lvl>
   </w:abstractNum>
-  <w:abstractNum w:abstractNumId="2" w15:restartNumberingAfterBreak="0">
-    <w:nsid w:val="4657430A"/>
+  <w:abstractNum w:abstractNumId="3" w15:restartNumberingAfterBreak="0">
+    <w:nsid w:val="19D81C1D"/>
     <w:multiLevelType w:val="hybridMultilevel"/>
-    <w:tmpl w:val="0FE07D7E"/>
+    <w:tmpl w:val="5F56C694"/>
+    <w:lvl w:ilvl="0" w:tplc="04090001">
+      <w:start w:val="1"/>
+      <w:numFmt w:val="bullet"/>
+      <w:lvlText w:val=""/>
+      <w:lvlJc w:val="left"/>
+      <w:pPr>
+        <w:ind w:left="1440" w:hanging="360"/>
+      </w:pPr>
+      <w:rPr>
+        <w:rFonts w:ascii="Symbol" w:hAnsi="Symbol" w:hint="default"/>
+      </w:rPr>
+    </w:lvl>
+    <w:lvl w:ilvl="1" w:tplc="04090003" w:tentative="1">
+      <w:start w:val="1"/>
+      <w:numFmt w:val="bullet"/>
+      <w:lvlText w:val="o"/>
+      <w:lvlJc w:val="left"/>
+      <w:pPr>
+        <w:ind w:left="2160" w:hanging="360"/>
+      </w:pPr>
+      <w:rPr>
+        <w:rFonts w:ascii="Courier New" w:hAnsi="Courier New" w:cs="Courier New" w:hint="default"/>
+      </w:rPr>
+    </w:lvl>
+    <w:lvl w:ilvl="2" w:tplc="04090005" w:tentative="1">
+      <w:start w:val="1"/>
+      <w:numFmt w:val="bullet"/>
+      <w:lvlText w:val=""/>
+      <w:lvlJc w:val="left"/>
+      <w:pPr>
+        <w:ind w:left="2880" w:hanging="360"/>
+      </w:pPr>
+      <w:rPr>
+        <w:rFonts w:ascii="Wingdings" w:hAnsi="Wingdings" w:hint="default"/>
+      </w:rPr>
+    </w:lvl>
+    <w:lvl w:ilvl="3" w:tplc="04090001" w:tentative="1">
+      <w:start w:val="1"/>
+      <w:numFmt w:val="bullet"/>
+      <w:lvlText w:val=""/>
+      <w:lvlJc w:val="left"/>
+      <w:pPr>
+        <w:ind w:left="3600" w:hanging="360"/>
+      </w:pPr>
+      <w:rPr>
+        <w:rFonts w:ascii="Symbol" w:hAnsi="Symbol" w:hint="default"/>
+      </w:rPr>
+    </w:lvl>
+    <w:lvl w:ilvl="4" w:tplc="04090003" w:tentative="1">
+      <w:start w:val="1"/>
+      <w:numFmt w:val="bullet"/>
+      <w:lvlText w:val="o"/>
+      <w:lvlJc w:val="left"/>
+      <w:pPr>
+        <w:ind w:left="4320" w:hanging="360"/>
+      </w:pPr>
+      <w:rPr>
+        <w:rFonts w:ascii="Courier New" w:hAnsi="Courier New" w:cs="Courier New" w:hint="default"/>
+      </w:rPr>
+    </w:lvl>
+    <w:lvl w:ilvl="5" w:tplc="04090005" w:tentative="1">
+      <w:start w:val="1"/>
+      <w:numFmt w:val="bullet"/>
+      <w:lvlText w:val=""/>
+      <w:lvlJc w:val="left"/>
+      <w:pPr>
+        <w:ind w:left="5040" w:hanging="360"/>
+      </w:pPr>
+      <w:rPr>
+        <w:rFonts w:ascii="Wingdings" w:hAnsi="Wingdings" w:hint="default"/>
+      </w:rPr>
+    </w:lvl>
+    <w:lvl w:ilvl="6" w:tplc="04090001" w:tentative="1">
+      <w:start w:val="1"/>
+      <w:numFmt w:val="bullet"/>
+      <w:lvlText w:val=""/>
+      <w:lvlJc w:val="left"/>
+      <w:pPr>
+        <w:ind w:left="5760" w:hanging="360"/>
+      </w:pPr>
+      <w:rPr>
+        <w:rFonts w:ascii="Symbol" w:hAnsi="Symbol" w:hint="default"/>
+      </w:rPr>
+    </w:lvl>
+    <w:lvl w:ilvl="7" w:tplc="04090003" w:tentative="1">
+      <w:start w:val="1"/>
+      <w:numFmt w:val="bullet"/>
+      <w:lvlText w:val="o"/>
+      <w:lvlJc w:val="left"/>
+      <w:pPr>
+        <w:ind w:left="6480" w:hanging="360"/>
+      </w:pPr>
+      <w:rPr>
+        <w:rFonts w:ascii="Courier New" w:hAnsi="Courier New" w:cs="Courier New" w:hint="default"/>
+      </w:rPr>
+    </w:lvl>
+    <w:lvl w:ilvl="8" w:tplc="04090005" w:tentative="1">
+      <w:start w:val="1"/>
+      <w:numFmt w:val="bullet"/>
+      <w:lvlText w:val=""/>
+      <w:lvlJc w:val="left"/>
+      <w:pPr>
+        <w:ind w:left="7200" w:hanging="360"/>
+      </w:pPr>
+      <w:rPr>
+        <w:rFonts w:ascii="Wingdings" w:hAnsi="Wingdings" w:hint="default"/>
+      </w:rPr>
+    </w:lvl>
+  </w:abstractNum>
+  <w:abstractNum w:abstractNumId="4" w15:restartNumberingAfterBreak="0">
+    <w:nsid w:val="2A222768"/>
+    <w:multiLevelType w:val="hybridMultilevel"/>
+    <w:tmpl w:val="EBAEF8E0"/>
     <w:lvl w:ilvl="0" w:tplc="04090011">
       <w:start w:val="1"/>
       <w:numFmt w:val="decimal"/>
@@ -7903,10 +8425,10 @@
       </w:pPr>
     </w:lvl>
   </w:abstractNum>
-  <w:abstractNum w:abstractNumId="3" w15:restartNumberingAfterBreak="0">
-    <w:nsid w:val="768A585B"/>
+  <w:abstractNum w:abstractNumId="5" w15:restartNumberingAfterBreak="0">
+    <w:nsid w:val="4657430A"/>
     <w:multiLevelType w:val="hybridMultilevel"/>
-    <w:tmpl w:val="90269326"/>
+    <w:tmpl w:val="0FE07D7E"/>
     <w:lvl w:ilvl="0" w:tplc="04090011">
       <w:start w:val="1"/>
       <w:numFmt w:val="decimal"/>
@@ -7992,17 +8514,17 @@
       </w:pPr>
     </w:lvl>
   </w:abstractNum>
-  <w:abstractNum w:abstractNumId="4" w15:restartNumberingAfterBreak="0">
-    <w:nsid w:val="7BD320BD"/>
+  <w:abstractNum w:abstractNumId="6" w15:restartNumberingAfterBreak="0">
+    <w:nsid w:val="768A585B"/>
     <w:multiLevelType w:val="hybridMultilevel"/>
-    <w:tmpl w:val="A0AECBBA"/>
+    <w:tmpl w:val="90269326"/>
     <w:lvl w:ilvl="0" w:tplc="04090011">
       <w:start w:val="1"/>
       <w:numFmt w:val="decimal"/>
       <w:lvlText w:val="%1)"/>
       <w:lvlJc w:val="left"/>
       <w:pPr>
-        <w:ind w:left="450" w:hanging="360"/>
+        <w:ind w:left="720" w:hanging="360"/>
       </w:pPr>
       <w:rPr>
         <w:rFonts w:hint="default"/>
@@ -8014,7 +8536,7 @@
       <w:lvlText w:val="%2."/>
       <w:lvlJc w:val="left"/>
       <w:pPr>
-        <w:ind w:left="1080" w:hanging="360"/>
+        <w:ind w:left="1440" w:hanging="360"/>
       </w:pPr>
     </w:lvl>
     <w:lvl w:ilvl="2" w:tplc="0409001B" w:tentative="1">
@@ -8023,7 +8545,7 @@
       <w:lvlText w:val="%3."/>
       <w:lvlJc w:val="right"/>
       <w:pPr>
-        <w:ind w:left="1800" w:hanging="180"/>
+        <w:ind w:left="2160" w:hanging="180"/>
       </w:pPr>
     </w:lvl>
     <w:lvl w:ilvl="3" w:tplc="0409000F" w:tentative="1">
@@ -8032,7 +8554,7 @@
       <w:lvlText w:val="%4."/>
       <w:lvlJc w:val="left"/>
       <w:pPr>
-        <w:ind w:left="2520" w:hanging="360"/>
+        <w:ind w:left="2880" w:hanging="360"/>
       </w:pPr>
     </w:lvl>
     <w:lvl w:ilvl="4" w:tplc="04090019" w:tentative="1">
@@ -8041,7 +8563,7 @@
       <w:lvlText w:val="%5."/>
       <w:lvlJc w:val="left"/>
       <w:pPr>
-        <w:ind w:left="3240" w:hanging="360"/>
+        <w:ind w:left="3600" w:hanging="360"/>
       </w:pPr>
     </w:lvl>
     <w:lvl w:ilvl="5" w:tplc="0409001B" w:tentative="1">
@@ -8050,7 +8572,7 @@
       <w:lvlText w:val="%6."/>
       <w:lvlJc w:val="right"/>
       <w:pPr>
-        <w:ind w:left="3960" w:hanging="180"/>
+        <w:ind w:left="4320" w:hanging="180"/>
       </w:pPr>
     </w:lvl>
     <w:lvl w:ilvl="6" w:tplc="0409000F" w:tentative="1">
@@ -8059,7 +8581,7 @@
       <w:lvlText w:val="%7."/>
       <w:lvlJc w:val="left"/>
       <w:pPr>
-        <w:ind w:left="4680" w:hanging="360"/>
+        <w:ind w:left="5040" w:hanging="360"/>
       </w:pPr>
     </w:lvl>
     <w:lvl w:ilvl="7" w:tplc="04090019" w:tentative="1">
@@ -8068,7 +8590,7 @@
       <w:lvlText w:val="%8."/>
       <w:lvlJc w:val="left"/>
       <w:pPr>
-        <w:ind w:left="5400" w:hanging="360"/>
+        <w:ind w:left="5760" w:hanging="360"/>
       </w:pPr>
     </w:lvl>
     <w:lvl w:ilvl="8" w:tplc="0409001B" w:tentative="1">
@@ -8077,24 +8599,122 @@
       <w:lvlText w:val="%9."/>
       <w:lvlJc w:val="right"/>
       <w:pPr>
+        <w:ind w:left="6480" w:hanging="180"/>
+      </w:pPr>
+    </w:lvl>
+  </w:abstractNum>
+  <w:abstractNum w:abstractNumId="7" w15:restartNumberingAfterBreak="0">
+    <w:nsid w:val="7BD320BD"/>
+    <w:multiLevelType w:val="hybridMultilevel"/>
+    <w:tmpl w:val="A0AECBBA"/>
+    <w:lvl w:ilvl="0" w:tplc="04090011">
+      <w:start w:val="1"/>
+      <w:numFmt w:val="decimal"/>
+      <w:lvlText w:val="%1)"/>
+      <w:lvlJc w:val="left"/>
+      <w:pPr>
+        <w:ind w:left="450" w:hanging="360"/>
+      </w:pPr>
+      <w:rPr>
+        <w:rFonts w:hint="default"/>
+      </w:rPr>
+    </w:lvl>
+    <w:lvl w:ilvl="1" w:tplc="04090019" w:tentative="1">
+      <w:start w:val="1"/>
+      <w:numFmt w:val="lowerLetter"/>
+      <w:lvlText w:val="%2."/>
+      <w:lvlJc w:val="left"/>
+      <w:pPr>
+        <w:ind w:left="1080" w:hanging="360"/>
+      </w:pPr>
+    </w:lvl>
+    <w:lvl w:ilvl="2" w:tplc="0409001B" w:tentative="1">
+      <w:start w:val="1"/>
+      <w:numFmt w:val="lowerRoman"/>
+      <w:lvlText w:val="%3."/>
+      <w:lvlJc w:val="right"/>
+      <w:pPr>
+        <w:ind w:left="1800" w:hanging="180"/>
+      </w:pPr>
+    </w:lvl>
+    <w:lvl w:ilvl="3" w:tplc="0409000F" w:tentative="1">
+      <w:start w:val="1"/>
+      <w:numFmt w:val="decimal"/>
+      <w:lvlText w:val="%4."/>
+      <w:lvlJc w:val="left"/>
+      <w:pPr>
+        <w:ind w:left="2520" w:hanging="360"/>
+      </w:pPr>
+    </w:lvl>
+    <w:lvl w:ilvl="4" w:tplc="04090019" w:tentative="1">
+      <w:start w:val="1"/>
+      <w:numFmt w:val="lowerLetter"/>
+      <w:lvlText w:val="%5."/>
+      <w:lvlJc w:val="left"/>
+      <w:pPr>
+        <w:ind w:left="3240" w:hanging="360"/>
+      </w:pPr>
+    </w:lvl>
+    <w:lvl w:ilvl="5" w:tplc="0409001B" w:tentative="1">
+      <w:start w:val="1"/>
+      <w:numFmt w:val="lowerRoman"/>
+      <w:lvlText w:val="%6."/>
+      <w:lvlJc w:val="right"/>
+      <w:pPr>
+        <w:ind w:left="3960" w:hanging="180"/>
+      </w:pPr>
+    </w:lvl>
+    <w:lvl w:ilvl="6" w:tplc="0409000F" w:tentative="1">
+      <w:start w:val="1"/>
+      <w:numFmt w:val="decimal"/>
+      <w:lvlText w:val="%7."/>
+      <w:lvlJc w:val="left"/>
+      <w:pPr>
+        <w:ind w:left="4680" w:hanging="360"/>
+      </w:pPr>
+    </w:lvl>
+    <w:lvl w:ilvl="7" w:tplc="04090019" w:tentative="1">
+      <w:start w:val="1"/>
+      <w:numFmt w:val="lowerLetter"/>
+      <w:lvlText w:val="%8."/>
+      <w:lvlJc w:val="left"/>
+      <w:pPr>
+        <w:ind w:left="5400" w:hanging="360"/>
+      </w:pPr>
+    </w:lvl>
+    <w:lvl w:ilvl="8" w:tplc="0409001B" w:tentative="1">
+      <w:start w:val="1"/>
+      <w:numFmt w:val="lowerRoman"/>
+      <w:lvlText w:val="%9."/>
+      <w:lvlJc w:val="right"/>
+      <w:pPr>
         <w:ind w:left="6120" w:hanging="180"/>
       </w:pPr>
     </w:lvl>
   </w:abstractNum>
   <w:num w:numId="1">
-    <w:abstractNumId w:val="0"/>
+    <w:abstractNumId w:val="1"/>
   </w:num>
   <w:num w:numId="2">
+    <w:abstractNumId w:val="5"/>
+  </w:num>
+  <w:num w:numId="3">
     <w:abstractNumId w:val="2"/>
   </w:num>
-  <w:num w:numId="3">
-    <w:abstractNumId w:val="1"/>
+  <w:num w:numId="4">
+    <w:abstractNumId w:val="6"/>
   </w:num>
-  <w:num w:numId="4">
+  <w:num w:numId="5">
+    <w:abstractNumId w:val="7"/>
+  </w:num>
+  <w:num w:numId="6">
+    <w:abstractNumId w:val="4"/>
+  </w:num>
+  <w:num w:numId="7">
     <w:abstractNumId w:val="3"/>
   </w:num>
-  <w:num w:numId="5">
-    <w:abstractNumId w:val="4"/>
+  <w:num w:numId="8">
+    <w:abstractNumId w:val="0"/>
   </w:num>
 </w:numbering>
 </file>
@@ -8916,7 +9536,7 @@
 </file>
 
 <file path=customXml/itemProps1.xml><?xml version="1.0" encoding="utf-8"?>
-<ds:datastoreItem xmlns:ds="http://schemas.openxmlformats.org/officeDocument/2006/customXml" ds:itemID="{4CB58322-3A2C-4841-931A-4B1ACC354979}">
+<ds:datastoreItem xmlns:ds="http://schemas.openxmlformats.org/officeDocument/2006/customXml" ds:itemID="{3C1D9CAD-A6F6-4190-A803-36D24A19BA60}">
   <ds:schemaRefs>
     <ds:schemaRef ds:uri="http://schemas.openxmlformats.org/officeDocument/2006/bibliography"/>
   </ds:schemaRefs>

</xml_diff>